<commit_message>
Update ExpressInvoice 2 Code Walkthrough.docx
</commit_message>
<xml_diff>
--- a/Documentation/ExpressInvoice 2 Code Walkthrough.docx
+++ b/Documentation/ExpressInvoice 2 Code Walkthrough.docx
@@ -59,58 +59,10 @@
         <w:pStyle w:val="NoSpacing"/>
         <w:rPr>
           <w:rFonts w:ascii="Times New Roman" w:hAnsi="Times New Roman" w:cs="Times New Roman"/>
-          <w:sz w:val="24"/>
-          <w:szCs w:val="24"/>
-        </w:rPr>
-      </w:pPr>
-    </w:p>
-    <w:p>
-      <w:pPr>
-        <w:pStyle w:val="NoSpacing"/>
-        <w:rPr>
-          <w:rFonts w:ascii="Times New Roman" w:hAnsi="Times New Roman" w:cs="Times New Roman"/>
-          <w:sz w:val="24"/>
-          <w:szCs w:val="24"/>
-        </w:rPr>
-      </w:pPr>
-    </w:p>
-    <w:p>
-      <w:pPr>
-        <w:pStyle w:val="NoSpacing"/>
-        <w:rPr>
-          <w:rFonts w:ascii="Times New Roman" w:hAnsi="Times New Roman" w:cs="Times New Roman"/>
-          <w:sz w:val="24"/>
-          <w:szCs w:val="24"/>
-        </w:rPr>
-      </w:pPr>
-      <w:r>
-        <w:rPr>
-          <w:rFonts w:ascii="Times New Roman" w:hAnsi="Times New Roman" w:cs="Times New Roman"/>
-          <w:sz w:val="24"/>
-          <w:szCs w:val="24"/>
-        </w:rPr>
-        <w:t>This C++ application calculates invoice discounts based on customer type and subtotal. Let's go through the code step by step.</w:t>
-      </w:r>
-    </w:p>
-    <w:p>
-      <w:pPr>
-        <w:pStyle w:val="NoSpacing"/>
-        <w:rPr>
-          <w:rFonts w:ascii="Times New Roman" w:hAnsi="Times New Roman" w:cs="Times New Roman"/>
-          <w:sz w:val="24"/>
-          <w:szCs w:val="24"/>
-        </w:rPr>
-      </w:pPr>
-    </w:p>
-    <w:p>
-      <w:pPr>
-        <w:pStyle w:val="NoSpacing"/>
-        <w:rPr>
-          <w:rFonts w:ascii="Times New Roman" w:hAnsi="Times New Roman" w:cs="Times New Roman"/>
           <w:b/>
           <w:bCs/>
-          <w:sz w:val="24"/>
-          <w:szCs w:val="24"/>
+          <w:sz w:val="28"/>
+          <w:szCs w:val="28"/>
         </w:rPr>
       </w:pPr>
       <w:r>
@@ -118,154 +70,11 @@
           <w:rFonts w:ascii="Times New Roman" w:hAnsi="Times New Roman" w:cs="Times New Roman"/>
           <w:b/>
           <w:bCs/>
-          <w:sz w:val="24"/>
-          <w:szCs w:val="24"/>
-        </w:rPr>
-        <w:t>Include necessary libraries:</w:t>
-      </w:r>
-    </w:p>
-    <w:p>
-      <w:pPr>
-        <w:pStyle w:val="NoSpacing"/>
-        <w:ind w:left="720"/>
-        <w:rPr>
-          <w:rFonts w:ascii="Courier New" w:hAnsi="Courier New" w:cs="Courier New"/>
-          <w:sz w:val="24"/>
-          <w:szCs w:val="24"/>
-        </w:rPr>
-      </w:pPr>
-    </w:p>
-    <w:p>
-      <w:pPr>
-        <w:pStyle w:val="NoSpacing"/>
-        <w:ind w:left="720"/>
-        <w:rPr>
-          <w:rFonts w:ascii="Courier New" w:hAnsi="Courier New" w:cs="Courier New"/>
-          <w:sz w:val="24"/>
-          <w:szCs w:val="24"/>
-        </w:rPr>
-      </w:pPr>
-      <w:r>
-        <w:rPr>
-          <w:rFonts w:ascii="Courier New" w:hAnsi="Courier New" w:cs="Courier New"/>
-          <w:sz w:val="24"/>
-          <w:szCs w:val="24"/>
-        </w:rPr>
-        <w:t>#include &lt;iostream&gt;</w:t>
-      </w:r>
-    </w:p>
-    <w:p>
-      <w:pPr>
-        <w:pStyle w:val="NoSpacing"/>
-        <w:ind w:left="720"/>
-        <w:rPr>
-          <w:rFonts w:ascii="Courier New" w:hAnsi="Courier New" w:cs="Courier New"/>
-          <w:sz w:val="24"/>
-          <w:szCs w:val="24"/>
-        </w:rPr>
-      </w:pPr>
-      <w:r>
-        <w:rPr>
-          <w:rFonts w:ascii="Courier New" w:hAnsi="Courier New" w:cs="Courier New"/>
-          <w:sz w:val="24"/>
-          <w:szCs w:val="24"/>
-        </w:rPr>
-        <w:t>#include &lt;string&gt;</w:t>
-      </w:r>
-    </w:p>
-    <w:p>
-      <w:pPr>
-        <w:pStyle w:val="NoSpacing"/>
-        <w:ind w:left="720"/>
-        <w:rPr>
-          <w:rFonts w:ascii="Courier New" w:hAnsi="Courier New" w:cs="Courier New"/>
-          <w:sz w:val="24"/>
-          <w:szCs w:val="24"/>
-        </w:rPr>
-      </w:pPr>
-      <w:r>
-        <w:rPr>
-          <w:rFonts w:ascii="Courier New" w:hAnsi="Courier New" w:cs="Courier New"/>
-          <w:sz w:val="24"/>
-          <w:szCs w:val="24"/>
-        </w:rPr>
-        <w:t>#include &lt;</w:t>
-      </w:r>
-      <w:proofErr w:type="spellStart"/>
-      <w:r>
-        <w:rPr>
-          <w:rFonts w:ascii="Courier New" w:hAnsi="Courier New" w:cs="Courier New"/>
-          <w:sz w:val="24"/>
-          <w:szCs w:val="24"/>
-        </w:rPr>
-        <w:t>cmath</w:t>
-      </w:r>
-      <w:proofErr w:type="spellEnd"/>
-      <w:r>
-        <w:rPr>
-          <w:rFonts w:ascii="Courier New" w:hAnsi="Courier New" w:cs="Courier New"/>
-          <w:sz w:val="24"/>
-          <w:szCs w:val="24"/>
-        </w:rPr>
-        <w:t>&gt;</w:t>
-      </w:r>
-    </w:p>
-    <w:p>
-      <w:pPr>
-        <w:pStyle w:val="NoSpacing"/>
-        <w:ind w:left="720"/>
-        <w:rPr>
-          <w:rFonts w:ascii="Courier New" w:hAnsi="Courier New" w:cs="Courier New"/>
-          <w:sz w:val="24"/>
-          <w:szCs w:val="24"/>
-        </w:rPr>
-      </w:pPr>
-    </w:p>
-    <w:p>
-      <w:pPr>
-        <w:pStyle w:val="NoSpacing"/>
-        <w:rPr>
-          <w:rFonts w:ascii="Times New Roman" w:hAnsi="Times New Roman" w:cs="Times New Roman"/>
-          <w:sz w:val="24"/>
-          <w:szCs w:val="24"/>
-        </w:rPr>
-      </w:pPr>
-      <w:r>
-        <w:rPr>
-          <w:rFonts w:ascii="Times New Roman" w:hAnsi="Times New Roman" w:cs="Times New Roman"/>
-          <w:sz w:val="24"/>
-          <w:szCs w:val="24"/>
-        </w:rPr>
-        <w:t>These lines include the necessary libraries for the program. &lt;iostream&gt; is used for input and output streams, &lt;string&gt; provides string manipulation functions, and &lt;</w:t>
-      </w:r>
-      <w:proofErr w:type="spellStart"/>
-      <w:r>
-        <w:rPr>
-          <w:rFonts w:ascii="Times New Roman" w:hAnsi="Times New Roman" w:cs="Times New Roman"/>
-          <w:sz w:val="24"/>
-          <w:szCs w:val="24"/>
-        </w:rPr>
-        <w:t>cmath</w:t>
-      </w:r>
-      <w:proofErr w:type="spellEnd"/>
-      <w:r>
-        <w:rPr>
-          <w:rFonts w:ascii="Times New Roman" w:hAnsi="Times New Roman" w:cs="Times New Roman"/>
-          <w:sz w:val="24"/>
-          <w:szCs w:val="24"/>
-        </w:rPr>
-        <w:t>&gt; includes mathematical functions.</w:t>
-      </w:r>
-    </w:p>
-    <w:p>
-      <w:pPr>
-        <w:pStyle w:val="NoSpacing"/>
-        <w:rPr>
-          <w:rFonts w:ascii="Times New Roman" w:hAnsi="Times New Roman" w:cs="Times New Roman"/>
-          <w:sz w:val="24"/>
-          <w:szCs w:val="24"/>
-        </w:rPr>
-      </w:pPr>
+          <w:sz w:val="28"/>
+          <w:szCs w:val="28"/>
+        </w:rPr>
+        <w:t>This C++ application calculates invoice discounts based on customer type and subtotal. Let's go through the code step by step.</w:t>
+      </w:r>
     </w:p>
     <w:p>
       <w:pPr>
@@ -274,11 +83,24 @@
           <w:rFonts w:ascii="Times New Roman" w:hAnsi="Times New Roman" w:cs="Times New Roman"/>
           <w:b/>
           <w:bCs/>
-          <w:sz w:val="24"/>
-          <w:szCs w:val="24"/>
-        </w:rPr>
-      </w:pPr>
-      <w:r>
+          <w:sz w:val="28"/>
+          <w:szCs w:val="28"/>
+        </w:rPr>
+      </w:pPr>
+    </w:p>
+    <w:p>
+      <w:pPr>
+        <w:pStyle w:val="NoSpacing"/>
+        <w:rPr>
+          <w:rFonts w:ascii="Times New Roman" w:hAnsi="Times New Roman" w:cs="Times New Roman"/>
+          <w:sz w:val="24"/>
+          <w:szCs w:val="24"/>
+        </w:rPr>
+      </w:pPr>
+    </w:p>
+    <w:p>
+      <w:pPr>
+        <w:pStyle w:val="NoSpacing"/>
         <w:rPr>
           <w:rFonts w:ascii="Times New Roman" w:hAnsi="Times New Roman" w:cs="Times New Roman"/>
           <w:b/>
@@ -286,107 +108,8 @@
           <w:sz w:val="24"/>
           <w:szCs w:val="24"/>
         </w:rPr>
-        <w:t>Declare the namespace:</w:t>
-      </w:r>
-    </w:p>
-    <w:p>
-      <w:pPr>
-        <w:pStyle w:val="NoSpacing"/>
-        <w:ind w:left="720"/>
-        <w:rPr>
-          <w:rFonts w:ascii="Courier New" w:hAnsi="Courier New" w:cs="Courier New"/>
-          <w:sz w:val="24"/>
-          <w:szCs w:val="24"/>
-        </w:rPr>
-      </w:pPr>
-    </w:p>
-    <w:p>
-      <w:pPr>
-        <w:pStyle w:val="NoSpacing"/>
-        <w:ind w:left="720"/>
-        <w:rPr>
-          <w:rFonts w:ascii="Courier New" w:hAnsi="Courier New" w:cs="Courier New"/>
-          <w:sz w:val="24"/>
-          <w:szCs w:val="24"/>
-        </w:rPr>
-      </w:pPr>
-      <w:r>
-        <w:rPr>
-          <w:rFonts w:ascii="Courier New" w:hAnsi="Courier New" w:cs="Courier New"/>
-          <w:sz w:val="24"/>
-          <w:szCs w:val="24"/>
-        </w:rPr>
-        <w:t xml:space="preserve">using namespace </w:t>
-      </w:r>
-      <w:proofErr w:type="gramStart"/>
-      <w:r>
-        <w:rPr>
-          <w:rFonts w:ascii="Courier New" w:hAnsi="Courier New" w:cs="Courier New"/>
-          <w:sz w:val="24"/>
-          <w:szCs w:val="24"/>
-        </w:rPr>
-        <w:t>std;</w:t>
-      </w:r>
-      <w:proofErr w:type="gramEnd"/>
-    </w:p>
-    <w:p>
-      <w:pPr>
-        <w:pStyle w:val="NoSpacing"/>
-        <w:ind w:left="720"/>
-        <w:rPr>
-          <w:rFonts w:ascii="Courier New" w:hAnsi="Courier New" w:cs="Courier New"/>
-          <w:sz w:val="24"/>
-          <w:szCs w:val="24"/>
-        </w:rPr>
-      </w:pPr>
-    </w:p>
-    <w:p>
-      <w:pPr>
-        <w:pStyle w:val="NoSpacing"/>
-        <w:rPr>
-          <w:rFonts w:ascii="Times New Roman" w:hAnsi="Times New Roman" w:cs="Times New Roman"/>
-          <w:sz w:val="24"/>
-          <w:szCs w:val="24"/>
-        </w:rPr>
-      </w:pPr>
-      <w:r>
-        <w:rPr>
-          <w:rFonts w:ascii="Times New Roman" w:hAnsi="Times New Roman" w:cs="Times New Roman"/>
-          <w:sz w:val="24"/>
-          <w:szCs w:val="24"/>
-        </w:rPr>
-        <w:t xml:space="preserve">This line </w:t>
-      </w:r>
-      <w:r>
-        <w:rPr>
-          <w:rFonts w:ascii="Times New Roman" w:hAnsi="Times New Roman" w:cs="Times New Roman"/>
-          <w:sz w:val="24"/>
-          <w:szCs w:val="24"/>
-        </w:rPr>
-        <w:t>lets you</w:t>
-      </w:r>
-      <w:r>
-        <w:rPr>
-          <w:rFonts w:ascii="Times New Roman" w:hAnsi="Times New Roman" w:cs="Times New Roman"/>
-          <w:sz w:val="24"/>
-          <w:szCs w:val="24"/>
-        </w:rPr>
-        <w:t xml:space="preserve"> use the std namespace without typing std:: before every standard library function.</w:t>
-      </w:r>
-    </w:p>
-    <w:p>
-      <w:pPr>
-        <w:pStyle w:val="NoSpacing"/>
-        <w:rPr>
-          <w:rFonts w:ascii="Times New Roman" w:hAnsi="Times New Roman" w:cs="Times New Roman"/>
-          <w:sz w:val="24"/>
-          <w:szCs w:val="24"/>
-        </w:rPr>
-      </w:pPr>
-    </w:p>
-    <w:p>
-      <w:pPr>
-        <w:pStyle w:val="NoSpacing"/>
+      </w:pPr>
+      <w:r>
         <w:rPr>
           <w:rFonts w:ascii="Times New Roman" w:hAnsi="Times New Roman" w:cs="Times New Roman"/>
           <w:b/>
@@ -394,8 +117,155 @@
           <w:sz w:val="24"/>
           <w:szCs w:val="24"/>
         </w:rPr>
-      </w:pPr>
-      <w:r>
+        <w:t>Include necessary libraries:</w:t>
+      </w:r>
+    </w:p>
+    <w:p>
+      <w:pPr>
+        <w:pStyle w:val="NoSpacing"/>
+        <w:ind w:left="720"/>
+        <w:rPr>
+          <w:rFonts w:ascii="Courier New" w:hAnsi="Courier New" w:cs="Courier New"/>
+          <w:sz w:val="24"/>
+          <w:szCs w:val="24"/>
+        </w:rPr>
+      </w:pPr>
+    </w:p>
+    <w:p>
+      <w:pPr>
+        <w:pStyle w:val="NoSpacing"/>
+        <w:ind w:left="720"/>
+        <w:rPr>
+          <w:rFonts w:ascii="Courier New" w:hAnsi="Courier New" w:cs="Courier New"/>
+          <w:sz w:val="24"/>
+          <w:szCs w:val="24"/>
+        </w:rPr>
+      </w:pPr>
+      <w:r>
+        <w:rPr>
+          <w:rFonts w:ascii="Courier New" w:hAnsi="Courier New" w:cs="Courier New"/>
+          <w:sz w:val="24"/>
+          <w:szCs w:val="24"/>
+        </w:rPr>
+        <w:t>#include &lt;iostream&gt;</w:t>
+      </w:r>
+    </w:p>
+    <w:p>
+      <w:pPr>
+        <w:pStyle w:val="NoSpacing"/>
+        <w:ind w:left="720"/>
+        <w:rPr>
+          <w:rFonts w:ascii="Courier New" w:hAnsi="Courier New" w:cs="Courier New"/>
+          <w:sz w:val="24"/>
+          <w:szCs w:val="24"/>
+        </w:rPr>
+      </w:pPr>
+      <w:r>
+        <w:rPr>
+          <w:rFonts w:ascii="Courier New" w:hAnsi="Courier New" w:cs="Courier New"/>
+          <w:sz w:val="24"/>
+          <w:szCs w:val="24"/>
+        </w:rPr>
+        <w:t>#include &lt;string&gt;</w:t>
+      </w:r>
+    </w:p>
+    <w:p>
+      <w:pPr>
+        <w:pStyle w:val="NoSpacing"/>
+        <w:ind w:left="720"/>
+        <w:rPr>
+          <w:rFonts w:ascii="Courier New" w:hAnsi="Courier New" w:cs="Courier New"/>
+          <w:sz w:val="24"/>
+          <w:szCs w:val="24"/>
+        </w:rPr>
+      </w:pPr>
+      <w:r>
+        <w:rPr>
+          <w:rFonts w:ascii="Courier New" w:hAnsi="Courier New" w:cs="Courier New"/>
+          <w:sz w:val="24"/>
+          <w:szCs w:val="24"/>
+        </w:rPr>
+        <w:t>#include &lt;</w:t>
+      </w:r>
+      <w:proofErr w:type="spellStart"/>
+      <w:r>
+        <w:rPr>
+          <w:rFonts w:ascii="Courier New" w:hAnsi="Courier New" w:cs="Courier New"/>
+          <w:sz w:val="24"/>
+          <w:szCs w:val="24"/>
+        </w:rPr>
+        <w:t>cmath</w:t>
+      </w:r>
+      <w:proofErr w:type="spellEnd"/>
+      <w:r>
+        <w:rPr>
+          <w:rFonts w:ascii="Courier New" w:hAnsi="Courier New" w:cs="Courier New"/>
+          <w:sz w:val="24"/>
+          <w:szCs w:val="24"/>
+        </w:rPr>
+        <w:t>&gt;</w:t>
+      </w:r>
+    </w:p>
+    <w:p>
+      <w:pPr>
+        <w:pStyle w:val="NoSpacing"/>
+        <w:ind w:left="720"/>
+        <w:rPr>
+          <w:rFonts w:ascii="Courier New" w:hAnsi="Courier New" w:cs="Courier New"/>
+          <w:sz w:val="24"/>
+          <w:szCs w:val="24"/>
+        </w:rPr>
+      </w:pPr>
+    </w:p>
+    <w:p>
+      <w:pPr>
+        <w:pStyle w:val="NoSpacing"/>
+        <w:rPr>
+          <w:rFonts w:ascii="Times New Roman" w:hAnsi="Times New Roman" w:cs="Times New Roman"/>
+          <w:sz w:val="24"/>
+          <w:szCs w:val="24"/>
+        </w:rPr>
+      </w:pPr>
+      <w:r>
+        <w:rPr>
+          <w:rFonts w:ascii="Times New Roman" w:hAnsi="Times New Roman" w:cs="Times New Roman"/>
+          <w:sz w:val="24"/>
+          <w:szCs w:val="24"/>
+        </w:rPr>
+        <w:t>These lines include the necessary libraries for the program. &lt;iostream&gt; is used for input and output streams, &lt;string&gt; provides string manipulation functions, and &lt;</w:t>
+      </w:r>
+      <w:proofErr w:type="spellStart"/>
+      <w:r>
+        <w:rPr>
+          <w:rFonts w:ascii="Times New Roman" w:hAnsi="Times New Roman" w:cs="Times New Roman"/>
+          <w:sz w:val="24"/>
+          <w:szCs w:val="24"/>
+        </w:rPr>
+        <w:t>cmath</w:t>
+      </w:r>
+      <w:proofErr w:type="spellEnd"/>
+      <w:r>
+        <w:rPr>
+          <w:rFonts w:ascii="Times New Roman" w:hAnsi="Times New Roman" w:cs="Times New Roman"/>
+          <w:sz w:val="24"/>
+          <w:szCs w:val="24"/>
+        </w:rPr>
+        <w:t>&gt; includes mathematical functions.</w:t>
+      </w:r>
+    </w:p>
+    <w:p>
+      <w:pPr>
+        <w:pStyle w:val="NoSpacing"/>
+        <w:rPr>
+          <w:rFonts w:ascii="Times New Roman" w:hAnsi="Times New Roman" w:cs="Times New Roman"/>
+          <w:sz w:val="24"/>
+          <w:szCs w:val="24"/>
+        </w:rPr>
+      </w:pPr>
+    </w:p>
+    <w:p>
+      <w:pPr>
+        <w:pStyle w:val="NoSpacing"/>
         <w:rPr>
           <w:rFonts w:ascii="Times New Roman" w:hAnsi="Times New Roman" w:cs="Times New Roman"/>
           <w:b/>
@@ -403,98 +273,8 @@
           <w:sz w:val="24"/>
           <w:szCs w:val="24"/>
         </w:rPr>
-        <w:t>Define the main function:</w:t>
-      </w:r>
-    </w:p>
-    <w:p>
-      <w:pPr>
-        <w:pStyle w:val="NoSpacing"/>
-        <w:rPr>
-          <w:rFonts w:ascii="Times New Roman" w:hAnsi="Times New Roman" w:cs="Times New Roman"/>
-          <w:sz w:val="24"/>
-          <w:szCs w:val="24"/>
-        </w:rPr>
-      </w:pPr>
-    </w:p>
-    <w:p>
-      <w:pPr>
-        <w:pStyle w:val="NoSpacing"/>
-        <w:ind w:firstLine="720"/>
-        <w:rPr>
-          <w:rFonts w:ascii="Courier New" w:hAnsi="Courier New" w:cs="Courier New"/>
-          <w:sz w:val="24"/>
-          <w:szCs w:val="24"/>
-        </w:rPr>
-      </w:pPr>
-      <w:r>
-        <w:rPr>
-          <w:rFonts w:ascii="Courier New" w:hAnsi="Courier New" w:cs="Courier New"/>
-          <w:sz w:val="24"/>
-          <w:szCs w:val="24"/>
-        </w:rPr>
-        <w:t xml:space="preserve">int </w:t>
-      </w:r>
-      <w:proofErr w:type="gramStart"/>
-      <w:r>
-        <w:rPr>
-          <w:rFonts w:ascii="Courier New" w:hAnsi="Courier New" w:cs="Courier New"/>
-          <w:sz w:val="24"/>
-          <w:szCs w:val="24"/>
-        </w:rPr>
-        <w:t>main(</w:t>
-      </w:r>
-      <w:proofErr w:type="gramEnd"/>
-      <w:r>
-        <w:rPr>
-          <w:rFonts w:ascii="Courier New" w:hAnsi="Courier New" w:cs="Courier New"/>
-          <w:sz w:val="24"/>
-          <w:szCs w:val="24"/>
-        </w:rPr>
-        <w:t>)</w:t>
-      </w:r>
-    </w:p>
-    <w:p>
-      <w:pPr>
-        <w:pStyle w:val="NoSpacing"/>
-        <w:ind w:firstLine="720"/>
-        <w:rPr>
-          <w:rFonts w:ascii="Courier New" w:hAnsi="Courier New" w:cs="Courier New"/>
-          <w:sz w:val="24"/>
-          <w:szCs w:val="24"/>
-        </w:rPr>
-      </w:pPr>
-    </w:p>
-    <w:p>
-      <w:pPr>
-        <w:pStyle w:val="NoSpacing"/>
-        <w:rPr>
-          <w:rFonts w:ascii="Times New Roman" w:hAnsi="Times New Roman" w:cs="Times New Roman"/>
-          <w:sz w:val="24"/>
-          <w:szCs w:val="24"/>
-        </w:rPr>
-      </w:pPr>
-      <w:r>
-        <w:rPr>
-          <w:rFonts w:ascii="Times New Roman" w:hAnsi="Times New Roman" w:cs="Times New Roman"/>
-          <w:sz w:val="24"/>
-          <w:szCs w:val="24"/>
-        </w:rPr>
-        <w:t>The main function is the entry point of the program.</w:t>
-      </w:r>
-    </w:p>
-    <w:p>
-      <w:pPr>
-        <w:pStyle w:val="NoSpacing"/>
-        <w:rPr>
-          <w:rFonts w:ascii="Times New Roman" w:hAnsi="Times New Roman" w:cs="Times New Roman"/>
-          <w:sz w:val="24"/>
-          <w:szCs w:val="24"/>
-        </w:rPr>
-      </w:pPr>
-    </w:p>
-    <w:p>
-      <w:pPr>
-        <w:pStyle w:val="NoSpacing"/>
+      </w:pPr>
+      <w:r>
         <w:rPr>
           <w:rFonts w:ascii="Times New Roman" w:hAnsi="Times New Roman" w:cs="Times New Roman"/>
           <w:b/>
@@ -502,8 +282,107 @@
           <w:sz w:val="24"/>
           <w:szCs w:val="24"/>
         </w:rPr>
-      </w:pPr>
-      <w:r>
+        <w:t>Declare the namespace:</w:t>
+      </w:r>
+    </w:p>
+    <w:p>
+      <w:pPr>
+        <w:pStyle w:val="NoSpacing"/>
+        <w:ind w:left="720"/>
+        <w:rPr>
+          <w:rFonts w:ascii="Courier New" w:hAnsi="Courier New" w:cs="Courier New"/>
+          <w:sz w:val="24"/>
+          <w:szCs w:val="24"/>
+        </w:rPr>
+      </w:pPr>
+    </w:p>
+    <w:p>
+      <w:pPr>
+        <w:pStyle w:val="NoSpacing"/>
+        <w:ind w:left="720"/>
+        <w:rPr>
+          <w:rFonts w:ascii="Courier New" w:hAnsi="Courier New" w:cs="Courier New"/>
+          <w:sz w:val="24"/>
+          <w:szCs w:val="24"/>
+        </w:rPr>
+      </w:pPr>
+      <w:r>
+        <w:rPr>
+          <w:rFonts w:ascii="Courier New" w:hAnsi="Courier New" w:cs="Courier New"/>
+          <w:sz w:val="24"/>
+          <w:szCs w:val="24"/>
+        </w:rPr>
+        <w:t xml:space="preserve">using namespace </w:t>
+      </w:r>
+      <w:proofErr w:type="gramStart"/>
+      <w:r>
+        <w:rPr>
+          <w:rFonts w:ascii="Courier New" w:hAnsi="Courier New" w:cs="Courier New"/>
+          <w:sz w:val="24"/>
+          <w:szCs w:val="24"/>
+        </w:rPr>
+        <w:t>std;</w:t>
+      </w:r>
+      <w:proofErr w:type="gramEnd"/>
+    </w:p>
+    <w:p>
+      <w:pPr>
+        <w:pStyle w:val="NoSpacing"/>
+        <w:ind w:left="720"/>
+        <w:rPr>
+          <w:rFonts w:ascii="Courier New" w:hAnsi="Courier New" w:cs="Courier New"/>
+          <w:sz w:val="24"/>
+          <w:szCs w:val="24"/>
+        </w:rPr>
+      </w:pPr>
+    </w:p>
+    <w:p>
+      <w:pPr>
+        <w:pStyle w:val="NoSpacing"/>
+        <w:rPr>
+          <w:rFonts w:ascii="Times New Roman" w:hAnsi="Times New Roman" w:cs="Times New Roman"/>
+          <w:sz w:val="24"/>
+          <w:szCs w:val="24"/>
+        </w:rPr>
+      </w:pPr>
+      <w:r>
+        <w:rPr>
+          <w:rFonts w:ascii="Times New Roman" w:hAnsi="Times New Roman" w:cs="Times New Roman"/>
+          <w:sz w:val="24"/>
+          <w:szCs w:val="24"/>
+        </w:rPr>
+        <w:t xml:space="preserve">This line </w:t>
+      </w:r>
+      <w:r>
+        <w:rPr>
+          <w:rFonts w:ascii="Times New Roman" w:hAnsi="Times New Roman" w:cs="Times New Roman"/>
+          <w:sz w:val="24"/>
+          <w:szCs w:val="24"/>
+        </w:rPr>
+        <w:t>lets you</w:t>
+      </w:r>
+      <w:r>
+        <w:rPr>
+          <w:rFonts w:ascii="Times New Roman" w:hAnsi="Times New Roman" w:cs="Times New Roman"/>
+          <w:sz w:val="24"/>
+          <w:szCs w:val="24"/>
+        </w:rPr>
+        <w:t xml:space="preserve"> use the std namespace without typing std:: before every standard library function.</w:t>
+      </w:r>
+    </w:p>
+    <w:p>
+      <w:pPr>
+        <w:pStyle w:val="NoSpacing"/>
+        <w:rPr>
+          <w:rFonts w:ascii="Times New Roman" w:hAnsi="Times New Roman" w:cs="Times New Roman"/>
+          <w:sz w:val="24"/>
+          <w:szCs w:val="24"/>
+        </w:rPr>
+      </w:pPr>
+    </w:p>
+    <w:p>
+      <w:pPr>
+        <w:pStyle w:val="NoSpacing"/>
         <w:rPr>
           <w:rFonts w:ascii="Times New Roman" w:hAnsi="Times New Roman" w:cs="Times New Roman"/>
           <w:b/>
@@ -511,6 +390,123 @@
           <w:sz w:val="24"/>
           <w:szCs w:val="24"/>
         </w:rPr>
+      </w:pPr>
+      <w:r>
+        <w:rPr>
+          <w:rFonts w:ascii="Times New Roman" w:hAnsi="Times New Roman" w:cs="Times New Roman"/>
+          <w:b/>
+          <w:bCs/>
+          <w:sz w:val="24"/>
+          <w:szCs w:val="24"/>
+        </w:rPr>
+        <w:t>Define the main function:</w:t>
+      </w:r>
+    </w:p>
+    <w:p>
+      <w:pPr>
+        <w:pStyle w:val="NoSpacing"/>
+        <w:rPr>
+          <w:rFonts w:ascii="Times New Roman" w:hAnsi="Times New Roman" w:cs="Times New Roman"/>
+          <w:sz w:val="24"/>
+          <w:szCs w:val="24"/>
+        </w:rPr>
+      </w:pPr>
+    </w:p>
+    <w:p>
+      <w:pPr>
+        <w:pStyle w:val="NoSpacing"/>
+        <w:ind w:firstLine="720"/>
+        <w:rPr>
+          <w:rFonts w:ascii="Courier New" w:hAnsi="Courier New" w:cs="Courier New"/>
+          <w:sz w:val="24"/>
+          <w:szCs w:val="24"/>
+        </w:rPr>
+      </w:pPr>
+      <w:r>
+        <w:rPr>
+          <w:rFonts w:ascii="Courier New" w:hAnsi="Courier New" w:cs="Courier New"/>
+          <w:sz w:val="24"/>
+          <w:szCs w:val="24"/>
+        </w:rPr>
+        <w:t xml:space="preserve">int </w:t>
+      </w:r>
+      <w:proofErr w:type="gramStart"/>
+      <w:r>
+        <w:rPr>
+          <w:rFonts w:ascii="Courier New" w:hAnsi="Courier New" w:cs="Courier New"/>
+          <w:sz w:val="24"/>
+          <w:szCs w:val="24"/>
+        </w:rPr>
+        <w:t>main(</w:t>
+      </w:r>
+      <w:proofErr w:type="gramEnd"/>
+      <w:r>
+        <w:rPr>
+          <w:rFonts w:ascii="Courier New" w:hAnsi="Courier New" w:cs="Courier New"/>
+          <w:sz w:val="24"/>
+          <w:szCs w:val="24"/>
+        </w:rPr>
+        <w:t>)</w:t>
+      </w:r>
+    </w:p>
+    <w:p>
+      <w:pPr>
+        <w:pStyle w:val="NoSpacing"/>
+        <w:ind w:firstLine="720"/>
+        <w:rPr>
+          <w:rFonts w:ascii="Courier New" w:hAnsi="Courier New" w:cs="Courier New"/>
+          <w:sz w:val="24"/>
+          <w:szCs w:val="24"/>
+        </w:rPr>
+      </w:pPr>
+    </w:p>
+    <w:p>
+      <w:pPr>
+        <w:pStyle w:val="NoSpacing"/>
+        <w:rPr>
+          <w:rFonts w:ascii="Times New Roman" w:hAnsi="Times New Roman" w:cs="Times New Roman"/>
+          <w:sz w:val="24"/>
+          <w:szCs w:val="24"/>
+        </w:rPr>
+      </w:pPr>
+      <w:r>
+        <w:rPr>
+          <w:rFonts w:ascii="Times New Roman" w:hAnsi="Times New Roman" w:cs="Times New Roman"/>
+          <w:sz w:val="24"/>
+          <w:szCs w:val="24"/>
+        </w:rPr>
+        <w:t>The main function is the entry point of the program.</w:t>
+      </w:r>
+    </w:p>
+    <w:p>
+      <w:pPr>
+        <w:pStyle w:val="NoSpacing"/>
+        <w:rPr>
+          <w:rFonts w:ascii="Times New Roman" w:hAnsi="Times New Roman" w:cs="Times New Roman"/>
+          <w:sz w:val="24"/>
+          <w:szCs w:val="24"/>
+        </w:rPr>
+      </w:pPr>
+    </w:p>
+    <w:p>
+      <w:pPr>
+        <w:pStyle w:val="NoSpacing"/>
+        <w:rPr>
+          <w:rFonts w:ascii="Times New Roman" w:hAnsi="Times New Roman" w:cs="Times New Roman"/>
+          <w:b/>
+          <w:bCs/>
+          <w:sz w:val="24"/>
+          <w:szCs w:val="24"/>
+        </w:rPr>
+      </w:pPr>
+      <w:r>
+        <w:rPr>
+          <w:rFonts w:ascii="Times New Roman" w:hAnsi="Times New Roman" w:cs="Times New Roman"/>
+          <w:b/>
+          <w:bCs/>
+          <w:sz w:val="24"/>
+          <w:szCs w:val="24"/>
+        </w:rPr>
         <w:t>Display the welcome message:</w:t>
       </w:r>
     </w:p>
@@ -879,6 +875,16 @@
         <w:pStyle w:val="NoSpacing"/>
         <w:rPr>
           <w:rFonts w:ascii="Times New Roman" w:hAnsi="Times New Roman" w:cs="Times New Roman"/>
+          <w:sz w:val="24"/>
+          <w:szCs w:val="24"/>
+        </w:rPr>
+      </w:pPr>
+    </w:p>
+    <w:p>
+      <w:pPr>
+        <w:pStyle w:val="NoSpacing"/>
+        <w:rPr>
+          <w:rFonts w:ascii="Times New Roman" w:hAnsi="Times New Roman" w:cs="Times New Roman"/>
           <w:b/>
           <w:bCs/>
           <w:sz w:val="24"/>
@@ -894,18 +900,18 @@
           <w:szCs w:val="24"/>
         </w:rPr>
         <w:lastRenderedPageBreak/>
-        <w:t>Validate the customer type input:</w:t>
-      </w:r>
-    </w:p>
-    <w:p>
-      <w:pPr>
-        <w:pStyle w:val="NoSpacing"/>
-        <w:rPr>
-          <w:rFonts w:ascii="Times New Roman" w:hAnsi="Times New Roman" w:cs="Times New Roman"/>
-          <w:sz w:val="24"/>
-          <w:szCs w:val="24"/>
-        </w:rPr>
-      </w:pPr>
+        <w:t>Validate the customer type input</w:t>
+      </w:r>
+      <w:r>
+        <w:rPr>
+          <w:rFonts w:ascii="Times New Roman" w:hAnsi="Times New Roman" w:cs="Times New Roman"/>
+          <w:b/>
+          <w:bCs/>
+          <w:sz w:val="24"/>
+          <w:szCs w:val="24"/>
+        </w:rPr>
+        <w:t>:</w:t>
+      </w:r>
     </w:p>
     <w:p>
       <w:pPr>
@@ -1875,28 +1881,6 @@
     <w:p>
       <w:pPr>
         <w:pStyle w:val="NoSpacing"/>
-        <w:ind w:left="720"/>
-        <w:rPr>
-          <w:rFonts w:ascii="Courier New" w:hAnsi="Courier New" w:cs="Courier New"/>
-          <w:sz w:val="24"/>
-          <w:szCs w:val="24"/>
-        </w:rPr>
-      </w:pPr>
-    </w:p>
-    <w:p>
-      <w:pPr>
-        <w:pStyle w:val="NoSpacing"/>
-        <w:ind w:left="720"/>
-        <w:rPr>
-          <w:rFonts w:ascii="Courier New" w:hAnsi="Courier New" w:cs="Courier New"/>
-          <w:sz w:val="24"/>
-          <w:szCs w:val="24"/>
-        </w:rPr>
-      </w:pPr>
-    </w:p>
-    <w:p>
-      <w:pPr>
-        <w:pStyle w:val="NoSpacing"/>
         <w:numPr>
           <w:ilvl w:val="0"/>
           <w:numId w:val="6"/>
@@ -1913,7 +1897,6 @@
           <w:sz w:val="24"/>
           <w:szCs w:val="24"/>
         </w:rPr>
-        <w:lastRenderedPageBreak/>
         <w:t>In this example, the variable "</w:t>
       </w:r>
       <w:proofErr w:type="spellStart"/>
@@ -3010,101 +2993,101 @@
           <w:sz w:val="24"/>
           <w:szCs w:val="24"/>
         </w:rPr>
+        <w:t>This process continues until "</w:t>
+      </w:r>
+      <w:proofErr w:type="spellStart"/>
+      <w:r>
+        <w:rPr>
+          <w:rFonts w:ascii="Times New Roman" w:hAnsi="Times New Roman" w:cs="Times New Roman"/>
+          <w:sz w:val="24"/>
+          <w:szCs w:val="24"/>
+        </w:rPr>
+        <w:t>i</w:t>
+      </w:r>
+      <w:proofErr w:type="spellEnd"/>
+      <w:r>
+        <w:rPr>
+          <w:rFonts w:ascii="Times New Roman" w:hAnsi="Times New Roman" w:cs="Times New Roman"/>
+          <w:sz w:val="24"/>
+          <w:szCs w:val="24"/>
+        </w:rPr>
+        <w:t xml:space="preserve">" becomes </w:t>
+      </w:r>
+      <w:r>
+        <w:rPr>
+          <w:rFonts w:ascii="Times New Roman" w:hAnsi="Times New Roman" w:cs="Times New Roman"/>
+          <w:sz w:val="24"/>
+          <w:szCs w:val="24"/>
+        </w:rPr>
+        <w:t>more significant</w:t>
+      </w:r>
+      <w:r>
+        <w:rPr>
+          <w:rFonts w:ascii="Times New Roman" w:hAnsi="Times New Roman" w:cs="Times New Roman"/>
+          <w:sz w:val="24"/>
+          <w:szCs w:val="24"/>
+        </w:rPr>
+        <w:t xml:space="preserve"> than 5, </w:t>
+      </w:r>
+      <w:r>
+        <w:rPr>
+          <w:rFonts w:ascii="Times New Roman" w:hAnsi="Times New Roman" w:cs="Times New Roman"/>
+          <w:sz w:val="24"/>
+          <w:szCs w:val="24"/>
+        </w:rPr>
+        <w:t>when</w:t>
+      </w:r>
+      <w:r>
+        <w:rPr>
+          <w:rFonts w:ascii="Times New Roman" w:hAnsi="Times New Roman" w:cs="Times New Roman"/>
+          <w:sz w:val="24"/>
+          <w:szCs w:val="24"/>
+        </w:rPr>
+        <w:t xml:space="preserve"> the condition becomes false</w:t>
+      </w:r>
+      <w:r>
+        <w:rPr>
+          <w:rFonts w:ascii="Times New Roman" w:hAnsi="Times New Roman" w:cs="Times New Roman"/>
+          <w:sz w:val="24"/>
+          <w:szCs w:val="24"/>
+        </w:rPr>
+        <w:t>,</w:t>
+      </w:r>
+      <w:r>
+        <w:rPr>
+          <w:rFonts w:ascii="Times New Roman" w:hAnsi="Times New Roman" w:cs="Times New Roman"/>
+          <w:sz w:val="24"/>
+          <w:szCs w:val="24"/>
+        </w:rPr>
+        <w:t xml:space="preserve"> and the loop terminates.</w:t>
+      </w:r>
+    </w:p>
+    <w:p>
+      <w:pPr>
+        <w:pStyle w:val="NoSpacing"/>
+        <w:rPr>
+          <w:rFonts w:ascii="Times New Roman" w:hAnsi="Times New Roman" w:cs="Times New Roman"/>
+          <w:sz w:val="24"/>
+          <w:szCs w:val="24"/>
+        </w:rPr>
+      </w:pPr>
+    </w:p>
+    <w:p>
+      <w:pPr>
+        <w:pStyle w:val="NoSpacing"/>
+        <w:rPr>
+          <w:rFonts w:ascii="Times New Roman" w:hAnsi="Times New Roman" w:cs="Times New Roman"/>
+          <w:sz w:val="24"/>
+          <w:szCs w:val="24"/>
+        </w:rPr>
+      </w:pPr>
+      <w:r>
+        <w:rPr>
+          <w:rFonts w:ascii="Times New Roman" w:hAnsi="Times New Roman" w:cs="Times New Roman"/>
+          <w:sz w:val="24"/>
+          <w:szCs w:val="24"/>
+        </w:rPr>
         <w:lastRenderedPageBreak/>
-        <w:t>This process continues until "</w:t>
-      </w:r>
-      <w:proofErr w:type="spellStart"/>
-      <w:r>
-        <w:rPr>
-          <w:rFonts w:ascii="Times New Roman" w:hAnsi="Times New Roman" w:cs="Times New Roman"/>
-          <w:sz w:val="24"/>
-          <w:szCs w:val="24"/>
-        </w:rPr>
-        <w:t>i</w:t>
-      </w:r>
-      <w:proofErr w:type="spellEnd"/>
-      <w:r>
-        <w:rPr>
-          <w:rFonts w:ascii="Times New Roman" w:hAnsi="Times New Roman" w:cs="Times New Roman"/>
-          <w:sz w:val="24"/>
-          <w:szCs w:val="24"/>
-        </w:rPr>
-        <w:t xml:space="preserve">" becomes </w:t>
-      </w:r>
-      <w:r>
-        <w:rPr>
-          <w:rFonts w:ascii="Times New Roman" w:hAnsi="Times New Roman" w:cs="Times New Roman"/>
-          <w:sz w:val="24"/>
-          <w:szCs w:val="24"/>
-        </w:rPr>
-        <w:t>more significant</w:t>
-      </w:r>
-      <w:r>
-        <w:rPr>
-          <w:rFonts w:ascii="Times New Roman" w:hAnsi="Times New Roman" w:cs="Times New Roman"/>
-          <w:sz w:val="24"/>
-          <w:szCs w:val="24"/>
-        </w:rPr>
-        <w:t xml:space="preserve"> than 5, </w:t>
-      </w:r>
-      <w:r>
-        <w:rPr>
-          <w:rFonts w:ascii="Times New Roman" w:hAnsi="Times New Roman" w:cs="Times New Roman"/>
-          <w:sz w:val="24"/>
-          <w:szCs w:val="24"/>
-        </w:rPr>
-        <w:t>when</w:t>
-      </w:r>
-      <w:r>
-        <w:rPr>
-          <w:rFonts w:ascii="Times New Roman" w:hAnsi="Times New Roman" w:cs="Times New Roman"/>
-          <w:sz w:val="24"/>
-          <w:szCs w:val="24"/>
-        </w:rPr>
-        <w:t xml:space="preserve"> the condition becomes false</w:t>
-      </w:r>
-      <w:r>
-        <w:rPr>
-          <w:rFonts w:ascii="Times New Roman" w:hAnsi="Times New Roman" w:cs="Times New Roman"/>
-          <w:sz w:val="24"/>
-          <w:szCs w:val="24"/>
-        </w:rPr>
-        <w:t>,</w:t>
-      </w:r>
-      <w:r>
-        <w:rPr>
-          <w:rFonts w:ascii="Times New Roman" w:hAnsi="Times New Roman" w:cs="Times New Roman"/>
-          <w:sz w:val="24"/>
-          <w:szCs w:val="24"/>
-        </w:rPr>
-        <w:t xml:space="preserve"> and the loop terminates.</w:t>
-      </w:r>
-    </w:p>
-    <w:p>
-      <w:pPr>
-        <w:pStyle w:val="NoSpacing"/>
-        <w:rPr>
-          <w:rFonts w:ascii="Times New Roman" w:hAnsi="Times New Roman" w:cs="Times New Roman"/>
-          <w:sz w:val="24"/>
-          <w:szCs w:val="24"/>
-        </w:rPr>
-      </w:pPr>
-    </w:p>
-    <w:p>
-      <w:pPr>
-        <w:pStyle w:val="NoSpacing"/>
-        <w:rPr>
-          <w:rFonts w:ascii="Times New Roman" w:hAnsi="Times New Roman" w:cs="Times New Roman"/>
-          <w:sz w:val="24"/>
-          <w:szCs w:val="24"/>
-        </w:rPr>
-      </w:pPr>
-      <w:r>
-        <w:rPr>
-          <w:rFonts w:ascii="Times New Roman" w:hAnsi="Times New Roman" w:cs="Times New Roman"/>
-          <w:sz w:val="24"/>
-          <w:szCs w:val="24"/>
-        </w:rPr>
         <w:t xml:space="preserve">That's it! Both C++ and C# use the </w:t>
       </w:r>
       <w:proofErr w:type="gramStart"/>
@@ -4083,21 +4066,77 @@
           <w:sz w:val="24"/>
           <w:szCs w:val="24"/>
         </w:rPr>
+        <w:tab/>
+        <w:t>case 'w':</w:t>
+      </w:r>
+    </w:p>
+    <w:p>
+      <w:pPr>
+        <w:pStyle w:val="NoSpacing"/>
+        <w:ind w:left="720"/>
+        <w:rPr>
+          <w:rFonts w:ascii="Courier New" w:hAnsi="Courier New" w:cs="Courier New"/>
+          <w:sz w:val="24"/>
+          <w:szCs w:val="24"/>
+        </w:rPr>
+      </w:pPr>
+      <w:r>
+        <w:rPr>
+          <w:rFonts w:ascii="Courier New" w:hAnsi="Courier New" w:cs="Courier New"/>
+          <w:sz w:val="24"/>
+          <w:szCs w:val="24"/>
+        </w:rPr>
+        <w:tab/>
+        <w:t>case 'W':</w:t>
+      </w:r>
+    </w:p>
+    <w:p>
+      <w:pPr>
+        <w:pStyle w:val="NoSpacing"/>
+        <w:ind w:left="720"/>
+        <w:rPr>
+          <w:rFonts w:ascii="Courier New" w:hAnsi="Courier New" w:cs="Courier New"/>
+          <w:sz w:val="24"/>
+          <w:szCs w:val="24"/>
+        </w:rPr>
+      </w:pPr>
+      <w:r>
+        <w:rPr>
+          <w:rFonts w:ascii="Courier New" w:hAnsi="Courier New" w:cs="Courier New"/>
+          <w:sz w:val="24"/>
+          <w:szCs w:val="24"/>
+        </w:rPr>
+        <w:tab/>
+      </w:r>
+      <w:r>
+        <w:rPr>
+          <w:rFonts w:ascii="Courier New" w:hAnsi="Courier New" w:cs="Courier New"/>
+          <w:sz w:val="24"/>
+          <w:szCs w:val="24"/>
+        </w:rPr>
+        <w:tab/>
+        <w:t>...</w:t>
+      </w:r>
+    </w:p>
+    <w:p>
+      <w:pPr>
+        <w:pStyle w:val="NoSpacing"/>
+        <w:ind w:left="720"/>
+        <w:rPr>
+          <w:rFonts w:ascii="Courier New" w:hAnsi="Courier New" w:cs="Courier New"/>
+          <w:sz w:val="24"/>
+          <w:szCs w:val="24"/>
+        </w:rPr>
+      </w:pPr>
+      <w:r>
+        <w:rPr>
+          <w:rFonts w:ascii="Courier New" w:hAnsi="Courier New" w:cs="Courier New"/>
+          <w:sz w:val="24"/>
+          <w:szCs w:val="24"/>
+        </w:rPr>
         <w:lastRenderedPageBreak/>
         <w:tab/>
-        <w:t>case 'w':</w:t>
-      </w:r>
-    </w:p>
-    <w:p>
-      <w:pPr>
-        <w:pStyle w:val="NoSpacing"/>
-        <w:ind w:left="720"/>
-        <w:rPr>
-          <w:rFonts w:ascii="Courier New" w:hAnsi="Courier New" w:cs="Courier New"/>
-          <w:sz w:val="24"/>
-          <w:szCs w:val="24"/>
-        </w:rPr>
-      </w:pPr>
+      </w:r>
       <w:r>
         <w:rPr>
           <w:rFonts w:ascii="Courier New" w:hAnsi="Courier New" w:cs="Courier New"/>
@@ -4105,7 +4144,87 @@
           <w:szCs w:val="24"/>
         </w:rPr>
         <w:tab/>
-        <w:t>case 'W':</w:t>
+      </w:r>
+      <w:proofErr w:type="gramStart"/>
+      <w:r>
+        <w:rPr>
+          <w:rFonts w:ascii="Courier New" w:hAnsi="Courier New" w:cs="Courier New"/>
+          <w:sz w:val="24"/>
+          <w:szCs w:val="24"/>
+        </w:rPr>
+        <w:t>break;</w:t>
+      </w:r>
+      <w:proofErr w:type="gramEnd"/>
+    </w:p>
+    <w:p>
+      <w:pPr>
+        <w:pStyle w:val="NoSpacing"/>
+        <w:ind w:left="720"/>
+        <w:rPr>
+          <w:rFonts w:ascii="Courier New" w:hAnsi="Courier New" w:cs="Courier New"/>
+          <w:sz w:val="24"/>
+          <w:szCs w:val="24"/>
+        </w:rPr>
+      </w:pPr>
+    </w:p>
+    <w:p>
+      <w:pPr>
+        <w:pStyle w:val="NoSpacing"/>
+        <w:ind w:left="720"/>
+        <w:rPr>
+          <w:rFonts w:ascii="Courier New" w:hAnsi="Courier New" w:cs="Courier New"/>
+          <w:sz w:val="24"/>
+          <w:szCs w:val="24"/>
+        </w:rPr>
+      </w:pPr>
+      <w:r>
+        <w:rPr>
+          <w:rFonts w:ascii="Courier New" w:hAnsi="Courier New" w:cs="Courier New"/>
+          <w:sz w:val="24"/>
+          <w:szCs w:val="24"/>
+        </w:rPr>
+        <w:tab/>
+        <w:t>// College</w:t>
+      </w:r>
+    </w:p>
+    <w:p>
+      <w:pPr>
+        <w:pStyle w:val="NoSpacing"/>
+        <w:ind w:left="720"/>
+        <w:rPr>
+          <w:rFonts w:ascii="Courier New" w:hAnsi="Courier New" w:cs="Courier New"/>
+          <w:sz w:val="24"/>
+          <w:szCs w:val="24"/>
+        </w:rPr>
+      </w:pPr>
+      <w:r>
+        <w:rPr>
+          <w:rFonts w:ascii="Courier New" w:hAnsi="Courier New" w:cs="Courier New"/>
+          <w:sz w:val="24"/>
+          <w:szCs w:val="24"/>
+        </w:rPr>
+        <w:tab/>
+        <w:t>case 'c':</w:t>
+      </w:r>
+    </w:p>
+    <w:p>
+      <w:pPr>
+        <w:pStyle w:val="NoSpacing"/>
+        <w:ind w:left="720"/>
+        <w:rPr>
+          <w:rFonts w:ascii="Courier New" w:hAnsi="Courier New" w:cs="Courier New"/>
+          <w:sz w:val="24"/>
+          <w:szCs w:val="24"/>
+        </w:rPr>
+      </w:pPr>
+      <w:r>
+        <w:rPr>
+          <w:rFonts w:ascii="Courier New" w:hAnsi="Courier New" w:cs="Courier New"/>
+          <w:sz w:val="24"/>
+          <w:szCs w:val="24"/>
+        </w:rPr>
+        <w:tab/>
+        <w:t>case 'C':</w:t>
       </w:r>
     </w:p>
     <w:p>
@@ -4201,19 +4320,8 @@
           <w:szCs w:val="24"/>
         </w:rPr>
         <w:tab/>
-        <w:t>// College</w:t>
-      </w:r>
-    </w:p>
-    <w:p>
-      <w:pPr>
-        <w:pStyle w:val="NoSpacing"/>
-        <w:ind w:left="720"/>
-        <w:rPr>
-          <w:rFonts w:ascii="Courier New" w:hAnsi="Courier New" w:cs="Courier New"/>
-          <w:sz w:val="24"/>
-          <w:szCs w:val="24"/>
-        </w:rPr>
-      </w:pPr>
+        <w:t>// Other</w:t>
+      </w:r>
       <w:r>
         <w:rPr>
           <w:rFonts w:ascii="Courier New" w:hAnsi="Courier New" w:cs="Courier New"/>
@@ -4221,7 +4329,6 @@
           <w:szCs w:val="24"/>
         </w:rPr>
         <w:tab/>
-        <w:t>case 'c':</w:t>
       </w:r>
     </w:p>
     <w:p>
@@ -4241,7 +4348,7 @@
           <w:szCs w:val="24"/>
         </w:rPr>
         <w:tab/>
-        <w:t>case 'C':</w:t>
+        <w:t>default:</w:t>
       </w:r>
     </w:p>
     <w:p>
@@ -4319,130 +4426,6 @@
           <w:szCs w:val="24"/>
         </w:rPr>
       </w:pPr>
-    </w:p>
-    <w:p>
-      <w:pPr>
-        <w:pStyle w:val="NoSpacing"/>
-        <w:ind w:left="720"/>
-        <w:rPr>
-          <w:rFonts w:ascii="Courier New" w:hAnsi="Courier New" w:cs="Courier New"/>
-          <w:sz w:val="24"/>
-          <w:szCs w:val="24"/>
-        </w:rPr>
-      </w:pPr>
-      <w:r>
-        <w:rPr>
-          <w:rFonts w:ascii="Courier New" w:hAnsi="Courier New" w:cs="Courier New"/>
-          <w:sz w:val="24"/>
-          <w:szCs w:val="24"/>
-        </w:rPr>
-        <w:tab/>
-        <w:t>// Other</w:t>
-      </w:r>
-      <w:r>
-        <w:rPr>
-          <w:rFonts w:ascii="Courier New" w:hAnsi="Courier New" w:cs="Courier New"/>
-          <w:sz w:val="24"/>
-          <w:szCs w:val="24"/>
-        </w:rPr>
-        <w:tab/>
-      </w:r>
-    </w:p>
-    <w:p>
-      <w:pPr>
-        <w:pStyle w:val="NoSpacing"/>
-        <w:ind w:left="720"/>
-        <w:rPr>
-          <w:rFonts w:ascii="Courier New" w:hAnsi="Courier New" w:cs="Courier New"/>
-          <w:sz w:val="24"/>
-          <w:szCs w:val="24"/>
-        </w:rPr>
-      </w:pPr>
-      <w:r>
-        <w:rPr>
-          <w:rFonts w:ascii="Courier New" w:hAnsi="Courier New" w:cs="Courier New"/>
-          <w:sz w:val="24"/>
-          <w:szCs w:val="24"/>
-        </w:rPr>
-        <w:tab/>
-        <w:t>default:</w:t>
-      </w:r>
-    </w:p>
-    <w:p>
-      <w:pPr>
-        <w:pStyle w:val="NoSpacing"/>
-        <w:ind w:left="720"/>
-        <w:rPr>
-          <w:rFonts w:ascii="Courier New" w:hAnsi="Courier New" w:cs="Courier New"/>
-          <w:sz w:val="24"/>
-          <w:szCs w:val="24"/>
-        </w:rPr>
-      </w:pPr>
-      <w:r>
-        <w:rPr>
-          <w:rFonts w:ascii="Courier New" w:hAnsi="Courier New" w:cs="Courier New"/>
-          <w:sz w:val="24"/>
-          <w:szCs w:val="24"/>
-        </w:rPr>
-        <w:tab/>
-      </w:r>
-      <w:r>
-        <w:rPr>
-          <w:rFonts w:ascii="Courier New" w:hAnsi="Courier New" w:cs="Courier New"/>
-          <w:sz w:val="24"/>
-          <w:szCs w:val="24"/>
-        </w:rPr>
-        <w:tab/>
-        <w:t>...</w:t>
-      </w:r>
-    </w:p>
-    <w:p>
-      <w:pPr>
-        <w:pStyle w:val="NoSpacing"/>
-        <w:ind w:left="720"/>
-        <w:rPr>
-          <w:rFonts w:ascii="Courier New" w:hAnsi="Courier New" w:cs="Courier New"/>
-          <w:sz w:val="24"/>
-          <w:szCs w:val="24"/>
-        </w:rPr>
-      </w:pPr>
-      <w:r>
-        <w:rPr>
-          <w:rFonts w:ascii="Courier New" w:hAnsi="Courier New" w:cs="Courier New"/>
-          <w:sz w:val="24"/>
-          <w:szCs w:val="24"/>
-        </w:rPr>
-        <w:tab/>
-      </w:r>
-      <w:r>
-        <w:rPr>
-          <w:rFonts w:ascii="Courier New" w:hAnsi="Courier New" w:cs="Courier New"/>
-          <w:sz w:val="24"/>
-          <w:szCs w:val="24"/>
-        </w:rPr>
-        <w:tab/>
-      </w:r>
-      <w:proofErr w:type="gramStart"/>
-      <w:r>
-        <w:rPr>
-          <w:rFonts w:ascii="Courier New" w:hAnsi="Courier New" w:cs="Courier New"/>
-          <w:sz w:val="24"/>
-          <w:szCs w:val="24"/>
-        </w:rPr>
-        <w:t>break;</w:t>
-      </w:r>
-      <w:proofErr w:type="gramEnd"/>
-    </w:p>
-    <w:p>
-      <w:pPr>
-        <w:pStyle w:val="NoSpacing"/>
-        <w:ind w:left="720"/>
-        <w:rPr>
-          <w:rFonts w:ascii="Courier New" w:hAnsi="Courier New" w:cs="Courier New"/>
-          <w:sz w:val="24"/>
-          <w:szCs w:val="24"/>
-        </w:rPr>
-      </w:pPr>
       <w:r>
         <w:rPr>
           <w:rFonts w:ascii="Courier New" w:hAnsi="Courier New" w:cs="Courier New"/>
@@ -4997,7 +4980,6 @@
           <w:sz w:val="24"/>
           <w:szCs w:val="24"/>
         </w:rPr>
-        <w:lastRenderedPageBreak/>
         <w:t>Here's a breakdown of how the switch statement works in C++:</w:t>
       </w:r>
     </w:p>
@@ -6472,188 +6454,16 @@
           <w:sz w:val="24"/>
           <w:szCs w:val="24"/>
         </w:rPr>
-        <w:t>If none of the cases match, the code inside the default statement is executed.</w:t>
-      </w:r>
-    </w:p>
-    <w:p>
-      <w:pPr>
-        <w:pStyle w:val="NoSpacing"/>
-        <w:rPr>
-          <w:rFonts w:ascii="Times New Roman" w:hAnsi="Times New Roman" w:cs="Times New Roman"/>
-          <w:sz w:val="24"/>
-          <w:szCs w:val="24"/>
-        </w:rPr>
-      </w:pPr>
-    </w:p>
-    <w:p>
-      <w:pPr>
-        <w:pStyle w:val="NoSpacing"/>
-        <w:rPr>
-          <w:rFonts w:ascii="Times New Roman" w:hAnsi="Times New Roman" w:cs="Times New Roman"/>
-          <w:sz w:val="24"/>
-          <w:szCs w:val="24"/>
-        </w:rPr>
-      </w:pPr>
-    </w:p>
-    <w:p>
-      <w:pPr>
-        <w:pStyle w:val="NoSpacing"/>
-        <w:rPr>
-          <w:rFonts w:ascii="Times New Roman" w:hAnsi="Times New Roman" w:cs="Times New Roman"/>
-          <w:sz w:val="24"/>
-          <w:szCs w:val="24"/>
-        </w:rPr>
-      </w:pPr>
-    </w:p>
-    <w:p>
-      <w:pPr>
-        <w:pStyle w:val="NoSpacing"/>
-        <w:rPr>
-          <w:rFonts w:ascii="Times New Roman" w:hAnsi="Times New Roman" w:cs="Times New Roman"/>
-          <w:sz w:val="24"/>
-          <w:szCs w:val="24"/>
-        </w:rPr>
-      </w:pPr>
-    </w:p>
-    <w:p>
-      <w:pPr>
-        <w:pStyle w:val="NoSpacing"/>
-        <w:rPr>
-          <w:rFonts w:ascii="Times New Roman" w:hAnsi="Times New Roman" w:cs="Times New Roman"/>
-          <w:sz w:val="24"/>
-          <w:szCs w:val="24"/>
-        </w:rPr>
-      </w:pPr>
-    </w:p>
-    <w:p>
-      <w:pPr>
-        <w:pStyle w:val="NoSpacing"/>
-        <w:rPr>
-          <w:rFonts w:ascii="Times New Roman" w:hAnsi="Times New Roman" w:cs="Times New Roman"/>
-          <w:sz w:val="24"/>
-          <w:szCs w:val="24"/>
-        </w:rPr>
-      </w:pPr>
-    </w:p>
-    <w:p>
-      <w:pPr>
-        <w:pStyle w:val="NoSpacing"/>
-        <w:rPr>
-          <w:rFonts w:ascii="Times New Roman" w:hAnsi="Times New Roman" w:cs="Times New Roman"/>
-          <w:sz w:val="24"/>
-          <w:szCs w:val="24"/>
-        </w:rPr>
-      </w:pPr>
-    </w:p>
-    <w:p>
-      <w:pPr>
-        <w:pStyle w:val="NoSpacing"/>
-        <w:rPr>
-          <w:rFonts w:ascii="Times New Roman" w:hAnsi="Times New Roman" w:cs="Times New Roman"/>
-          <w:sz w:val="24"/>
-          <w:szCs w:val="24"/>
-        </w:rPr>
-      </w:pPr>
-    </w:p>
-    <w:p>
-      <w:pPr>
-        <w:pStyle w:val="NoSpacing"/>
-        <w:rPr>
-          <w:rFonts w:ascii="Times New Roman" w:hAnsi="Times New Roman" w:cs="Times New Roman"/>
-          <w:sz w:val="24"/>
-          <w:szCs w:val="24"/>
-        </w:rPr>
-      </w:pPr>
-    </w:p>
-    <w:p>
-      <w:pPr>
-        <w:pStyle w:val="NoSpacing"/>
-        <w:rPr>
-          <w:rFonts w:ascii="Times New Roman" w:hAnsi="Times New Roman" w:cs="Times New Roman"/>
-          <w:sz w:val="24"/>
-          <w:szCs w:val="24"/>
-        </w:rPr>
-      </w:pPr>
-    </w:p>
-    <w:p>
-      <w:pPr>
-        <w:pStyle w:val="NoSpacing"/>
-        <w:rPr>
-          <w:rFonts w:ascii="Times New Roman" w:hAnsi="Times New Roman" w:cs="Times New Roman"/>
-          <w:sz w:val="24"/>
-          <w:szCs w:val="24"/>
-        </w:rPr>
-      </w:pPr>
-    </w:p>
-    <w:p>
-      <w:pPr>
-        <w:pStyle w:val="NoSpacing"/>
-        <w:rPr>
-          <w:rFonts w:ascii="Times New Roman" w:hAnsi="Times New Roman" w:cs="Times New Roman"/>
-          <w:sz w:val="24"/>
-          <w:szCs w:val="24"/>
-        </w:rPr>
-      </w:pPr>
-    </w:p>
-    <w:p>
-      <w:pPr>
-        <w:pStyle w:val="NoSpacing"/>
-        <w:rPr>
-          <w:rFonts w:ascii="Times New Roman" w:hAnsi="Times New Roman" w:cs="Times New Roman"/>
-          <w:sz w:val="24"/>
-          <w:szCs w:val="24"/>
-        </w:rPr>
-      </w:pPr>
-    </w:p>
-    <w:p>
-      <w:pPr>
-        <w:pStyle w:val="NoSpacing"/>
-        <w:rPr>
-          <w:rFonts w:ascii="Times New Roman" w:hAnsi="Times New Roman" w:cs="Times New Roman"/>
-          <w:sz w:val="24"/>
-          <w:szCs w:val="24"/>
-        </w:rPr>
-      </w:pPr>
-    </w:p>
-    <w:p>
-      <w:pPr>
-        <w:pStyle w:val="NoSpacing"/>
-        <w:rPr>
-          <w:rFonts w:ascii="Times New Roman" w:hAnsi="Times New Roman" w:cs="Times New Roman"/>
-          <w:sz w:val="24"/>
-          <w:szCs w:val="24"/>
-        </w:rPr>
-      </w:pPr>
-    </w:p>
-    <w:p>
-      <w:pPr>
-        <w:pStyle w:val="NoSpacing"/>
-        <w:rPr>
-          <w:rFonts w:ascii="Times New Roman" w:hAnsi="Times New Roman" w:cs="Times New Roman"/>
-          <w:sz w:val="24"/>
-          <w:szCs w:val="24"/>
-        </w:rPr>
-      </w:pPr>
-    </w:p>
-    <w:p>
-      <w:pPr>
-        <w:pStyle w:val="NoSpacing"/>
-        <w:rPr>
-          <w:rFonts w:ascii="Times New Roman" w:hAnsi="Times New Roman" w:cs="Times New Roman"/>
-          <w:sz w:val="24"/>
-          <w:szCs w:val="24"/>
-        </w:rPr>
-      </w:pPr>
-    </w:p>
-    <w:p>
-      <w:pPr>
-        <w:pStyle w:val="NoSpacing"/>
-        <w:rPr>
-          <w:rFonts w:ascii="Times New Roman" w:hAnsi="Times New Roman" w:cs="Times New Roman"/>
-          <w:sz w:val="24"/>
-          <w:szCs w:val="24"/>
-        </w:rPr>
-      </w:pPr>
+        <w:t>If none of the cases match, the code inside the default statement is executed</w:t>
+      </w:r>
+      <w:r>
+        <w:rPr>
+          <w:rFonts w:ascii="Times New Roman" w:hAnsi="Times New Roman" w:cs="Times New Roman"/>
+          <w:sz w:val="24"/>
+          <w:szCs w:val="24"/>
+        </w:rPr>
+        <w:t>.</w:t>
+      </w:r>
     </w:p>
     <w:p>
       <w:pPr>
@@ -6694,7 +6504,6 @@
           <w:sz w:val="24"/>
           <w:szCs w:val="24"/>
         </w:rPr>
-        <w:lastRenderedPageBreak/>
         <w:t>Here's an example of a switch statement in C# that tests the value of a variable "day":</w:t>
       </w:r>
     </w:p>
@@ -7223,6 +7032,7 @@
           <w:sz w:val="24"/>
           <w:szCs w:val="24"/>
         </w:rPr>
+        <w:lastRenderedPageBreak/>
         <w:t xml:space="preserve">In this example, the variable "day" is tested against different cases using the switch statement. </w:t>
       </w:r>
     </w:p>
@@ -7778,7 +7588,6 @@
         <w:t xml:space="preserve">&lt;&lt; </w:t>
       </w:r>
       <w:proofErr w:type="spellStart"/>
-      <w:proofErr w:type="gramStart"/>
       <w:r>
         <w:rPr>
           <w:rFonts w:ascii="Courier New" w:hAnsi="Courier New" w:cs="Courier New"/>
@@ -7796,7 +7605,6 @@
         </w:rPr>
         <w:t>;</w:t>
       </w:r>
-      <w:proofErr w:type="gramEnd"/>
     </w:p>
     <w:p>
       <w:pPr>
@@ -7863,7 +7671,6 @@
         <w:t xml:space="preserve">&lt;&lt; </w:t>
       </w:r>
       <w:proofErr w:type="spellStart"/>
-      <w:proofErr w:type="gramStart"/>
       <w:r>
         <w:rPr>
           <w:rFonts w:ascii="Courier New" w:hAnsi="Courier New" w:cs="Courier New"/>
@@ -7881,7 +7688,6 @@
         </w:rPr>
         <w:t>;</w:t>
       </w:r>
-      <w:proofErr w:type="gramEnd"/>
     </w:p>
     <w:p>
       <w:pPr>
@@ -7953,7 +7759,6 @@
         <w:t xml:space="preserve">&lt;&lt; </w:t>
       </w:r>
       <w:proofErr w:type="spellStart"/>
-      <w:proofErr w:type="gramStart"/>
       <w:r>
         <w:rPr>
           <w:rFonts w:ascii="Courier New" w:hAnsi="Courier New" w:cs="Courier New"/>
@@ -7971,7 +7776,6 @@
         </w:rPr>
         <w:t>;</w:t>
       </w:r>
-      <w:proofErr w:type="gramEnd"/>
     </w:p>
     <w:p>
       <w:pPr>
@@ -8090,7 +7894,6 @@
         <w:t xml:space="preserve"> &lt;&lt; "Goodbye from the Invoice Calculator Program" &lt;&lt; </w:t>
       </w:r>
       <w:proofErr w:type="spellStart"/>
-      <w:proofErr w:type="gramStart"/>
       <w:r>
         <w:rPr>
           <w:rFonts w:ascii="Courier New" w:hAnsi="Courier New" w:cs="Courier New"/>
@@ -8108,45 +7911,67 @@
         </w:rPr>
         <w:t>;</w:t>
       </w:r>
-      <w:proofErr w:type="gramEnd"/>
-    </w:p>
-    <w:p>
-      <w:pPr>
-        <w:pStyle w:val="NoSpacing"/>
-        <w:ind w:left="720"/>
-        <w:rPr>
-          <w:rFonts w:ascii="Courier New" w:hAnsi="Courier New" w:cs="Courier New"/>
-          <w:sz w:val="24"/>
-          <w:szCs w:val="24"/>
-        </w:rPr>
-      </w:pPr>
-    </w:p>
-    <w:p>
-      <w:pPr>
-        <w:pStyle w:val="NoSpacing"/>
-        <w:ind w:left="720"/>
-        <w:rPr>
-          <w:rFonts w:ascii="Courier New" w:hAnsi="Courier New" w:cs="Courier New"/>
-          <w:sz w:val="24"/>
-          <w:szCs w:val="24"/>
-        </w:rPr>
-      </w:pPr>
-    </w:p>
-    <w:p>
-      <w:pPr>
-        <w:pStyle w:val="NoSpacing"/>
-        <w:rPr>
-          <w:rFonts w:ascii="Times New Roman" w:hAnsi="Times New Roman" w:cs="Times New Roman"/>
-          <w:sz w:val="24"/>
-          <w:szCs w:val="24"/>
-        </w:rPr>
-      </w:pPr>
-      <w:r>
-        <w:rPr>
-          <w:rFonts w:ascii="Times New Roman" w:hAnsi="Times New Roman" w:cs="Times New Roman"/>
-          <w:sz w:val="24"/>
-          <w:szCs w:val="24"/>
-        </w:rPr>
+    </w:p>
+    <w:p>
+      <w:pPr>
+        <w:pStyle w:val="NoSpacing"/>
+        <w:ind w:left="720"/>
+        <w:rPr>
+          <w:rFonts w:ascii="Courier New" w:hAnsi="Courier New" w:cs="Courier New"/>
+          <w:sz w:val="24"/>
+          <w:szCs w:val="24"/>
+        </w:rPr>
+      </w:pPr>
+    </w:p>
+    <w:p>
+      <w:pPr>
+        <w:pStyle w:val="NoSpacing"/>
+        <w:ind w:left="720"/>
+        <w:rPr>
+          <w:rFonts w:ascii="Courier New" w:hAnsi="Courier New" w:cs="Courier New"/>
+          <w:sz w:val="24"/>
+          <w:szCs w:val="24"/>
+        </w:rPr>
+      </w:pPr>
+    </w:p>
+    <w:p>
+      <w:pPr>
+        <w:pStyle w:val="NoSpacing"/>
+        <w:ind w:left="720"/>
+        <w:rPr>
+          <w:rFonts w:ascii="Courier New" w:hAnsi="Courier New" w:cs="Courier New"/>
+          <w:sz w:val="24"/>
+          <w:szCs w:val="24"/>
+        </w:rPr>
+      </w:pPr>
+    </w:p>
+    <w:p>
+      <w:pPr>
+        <w:pStyle w:val="NoSpacing"/>
+        <w:ind w:left="720"/>
+        <w:rPr>
+          <w:rFonts w:ascii="Courier New" w:hAnsi="Courier New" w:cs="Courier New"/>
+          <w:sz w:val="24"/>
+          <w:szCs w:val="24"/>
+        </w:rPr>
+      </w:pPr>
+    </w:p>
+    <w:p>
+      <w:pPr>
+        <w:pStyle w:val="NoSpacing"/>
+        <w:rPr>
+          <w:rFonts w:ascii="Times New Roman" w:hAnsi="Times New Roman" w:cs="Times New Roman"/>
+          <w:sz w:val="24"/>
+          <w:szCs w:val="24"/>
+        </w:rPr>
+      </w:pPr>
+      <w:r>
+        <w:rPr>
+          <w:rFonts w:ascii="Times New Roman" w:hAnsi="Times New Roman" w:cs="Times New Roman"/>
+          <w:sz w:val="24"/>
+          <w:szCs w:val="24"/>
+        </w:rPr>
+        <w:lastRenderedPageBreak/>
         <w:t xml:space="preserve">This line uses </w:t>
       </w:r>
       <w:proofErr w:type="spellStart"/>

</xml_diff>